<commit_message>
add HDI, ROPE and MPE to mod_to_table for brms fits
</commit_message>
<xml_diff>
--- a/testing_files/Untitled.docx
+++ b/testing_files/Untitled.docx
@@ -18,7 +18,7 @@
         <w:rPr>
           <w:rStyle w:val="NormalTok"/>
         </w:rPr>
-        <w:t xml:space="preserve">doc_type &lt;-</w:t>
+        <w:t xml:space="preserve">mod1 &lt;-</w:t>
       </w:r>
       <w:r>
         <w:rPr>
@@ -28,60 +28,306 @@
       </w:r>
       <w:r>
         <w:rPr>
+          <w:rStyle w:val="KeywordTok"/>
+        </w:rPr>
+        <w:t xml:space="preserve">lm</w:t>
+      </w:r>
+      <w:r>
+        <w:rPr>
           <w:rStyle w:val="NormalTok"/>
         </w:rPr>
-        <w:t xml:space="preserve">knitr</w:t>
+        <w:t xml:space="preserve">(mpg </w:t>
       </w:r>
       <w:r>
         <w:rPr>
           <w:rStyle w:val="OperatorTok"/>
         </w:rPr>
-        <w:t xml:space="preserve">::</w:t>
+        <w:t xml:space="preserve">~</w:t>
+      </w:r>
+      <w:r>
+        <w:rPr>
+          <w:rStyle w:val="StringTok"/>
+        </w:rPr>
+        <w:t xml:space="preserve"> </w:t>
       </w:r>
       <w:r>
         <w:rPr>
           <w:rStyle w:val="NormalTok"/>
         </w:rPr>
-        <w:t xml:space="preserve">opts_knit</w:t>
+        <w:t xml:space="preserve">wt </w:t>
       </w:r>
       <w:r>
         <w:rPr>
           <w:rStyle w:val="OperatorTok"/>
         </w:rPr>
-        <w:t xml:space="preserve">$</w:t>
+        <w:t xml:space="preserve">*</w:t>
+      </w:r>
+      <w:r>
+        <w:rPr>
+          <w:rStyle w:val="StringTok"/>
+        </w:rPr>
+        <w:t xml:space="preserve"> </w:t>
+      </w:r>
+      <w:r>
+        <w:rPr>
+          <w:rStyle w:val="NormalTok"/>
+        </w:rPr>
+        <w:t xml:space="preserve">drat, </w:t>
+      </w:r>
+      <w:r>
+        <w:rPr>
+          <w:rStyle w:val="DataTypeTok"/>
+        </w:rPr>
+        <w:t xml:space="preserve">data =</w:t>
+      </w:r>
+      <w:r>
+        <w:rPr>
+          <w:rStyle w:val="NormalTok"/>
+        </w:rPr>
+        <w:t xml:space="preserve"> mtcars)</w:t>
+      </w:r>
+      <w:r>
+        <w:br w:type="textWrapping"/>
+      </w:r>
+      <w:r>
+        <w:rPr>
+          <w:rStyle w:val="NormalTok"/>
+        </w:rPr>
+        <w:t xml:space="preserve">mod2 &lt;-</w:t>
+      </w:r>
+      <w:r>
+        <w:rPr>
+          <w:rStyle w:val="StringTok"/>
+        </w:rPr>
+        <w:t xml:space="preserve"> </w:t>
       </w:r>
       <w:r>
         <w:rPr>
           <w:rStyle w:val="KeywordTok"/>
         </w:rPr>
-        <w:t xml:space="preserve">get</w:t>
+        <w:t xml:space="preserve">glm</w:t>
       </w:r>
       <w:r>
         <w:rPr>
           <w:rStyle w:val="NormalTok"/>
         </w:rPr>
+        <w:t xml:space="preserve">(mpg </w:t>
+      </w:r>
+      <w:r>
+        <w:rPr>
+          <w:rStyle w:val="OperatorTok"/>
+        </w:rPr>
+        <w:t xml:space="preserve">~</w:t>
+      </w:r>
+      <w:r>
+        <w:rPr>
+          <w:rStyle w:val="StringTok"/>
+        </w:rPr>
+        <w:t xml:space="preserve"> </w:t>
+      </w:r>
+      <w:r>
+        <w:rPr>
+          <w:rStyle w:val="NormalTok"/>
+        </w:rPr>
+        <w:t xml:space="preserve">wt, </w:t>
+      </w:r>
+      <w:r>
+        <w:rPr>
+          <w:rStyle w:val="DataTypeTok"/>
+        </w:rPr>
+        <w:t xml:space="preserve">data =</w:t>
+      </w:r>
+      <w:r>
+        <w:rPr>
+          <w:rStyle w:val="NormalTok"/>
+        </w:rPr>
+        <w:t xml:space="preserve"> mtcars, </w:t>
+      </w:r>
+      <w:r>
+        <w:rPr>
+          <w:rStyle w:val="DataTypeTok"/>
+        </w:rPr>
+        <w:t xml:space="preserve">family =</w:t>
+      </w:r>
+      <w:r>
+        <w:rPr>
+          <w:rStyle w:val="NormalTok"/>
+        </w:rPr>
+        <w:t xml:space="preserve"> </w:t>
+      </w:r>
+      <w:r>
+        <w:rPr>
+          <w:rStyle w:val="StringTok"/>
+        </w:rPr>
+        <w:t xml:space="preserve">"gaussian"</w:t>
+      </w:r>
+      <w:r>
+        <w:rPr>
+          <w:rStyle w:val="NormalTok"/>
+        </w:rPr>
+        <w:t xml:space="preserve">)</w:t>
+      </w:r>
+      <w:r>
+        <w:br w:type="textWrapping"/>
+      </w:r>
+      <w:r>
+        <w:rPr>
+          <w:rStyle w:val="NormalTok"/>
+        </w:rPr>
+        <w:t xml:space="preserve">mod3 &lt;-</w:t>
+      </w:r>
+      <w:r>
+        <w:rPr>
+          <w:rStyle w:val="StringTok"/>
+        </w:rPr>
+        <w:t xml:space="preserve"> </w:t>
+      </w:r>
+      <w:r>
+        <w:rPr>
+          <w:rStyle w:val="KeywordTok"/>
+        </w:rPr>
+        <w:t xml:space="preserve">lmer</w:t>
+      </w:r>
+      <w:r>
+        <w:rPr>
+          <w:rStyle w:val="NormalTok"/>
+        </w:rPr>
+        <w:t xml:space="preserve">(Reaction </w:t>
+      </w:r>
+      <w:r>
+        <w:rPr>
+          <w:rStyle w:val="OperatorTok"/>
+        </w:rPr>
+        <w:t xml:space="preserve">~</w:t>
+      </w:r>
+      <w:r>
+        <w:rPr>
+          <w:rStyle w:val="StringTok"/>
+        </w:rPr>
+        <w:t xml:space="preserve"> </w:t>
+      </w:r>
+      <w:r>
+        <w:rPr>
+          <w:rStyle w:val="DecValTok"/>
+        </w:rPr>
+        <w:t xml:space="preserve">1</w:t>
+      </w:r>
+      <w:r>
+        <w:rPr>
+          <w:rStyle w:val="NormalTok"/>
+        </w:rPr>
+        <w:t xml:space="preserve"> </w:t>
+      </w:r>
+      <w:r>
+        <w:rPr>
+          <w:rStyle w:val="OperatorTok"/>
+        </w:rPr>
+        <w:t xml:space="preserve">+</w:t>
+      </w:r>
+      <w:r>
+        <w:rPr>
+          <w:rStyle w:val="StringTok"/>
+        </w:rPr>
+        <w:t xml:space="preserve"> </w:t>
+      </w:r>
+      <w:r>
+        <w:rPr>
+          <w:rStyle w:val="NormalTok"/>
+        </w:rPr>
+        <w:t xml:space="preserve">Days </w:t>
+      </w:r>
+      <w:r>
+        <w:rPr>
+          <w:rStyle w:val="OperatorTok"/>
+        </w:rPr>
+        <w:t xml:space="preserve">+</w:t>
+      </w:r>
+      <w:r>
+        <w:rPr>
+          <w:rStyle w:val="StringTok"/>
+        </w:rPr>
+        <w:t xml:space="preserve"> </w:t>
+      </w:r>
+      <w:r>
+        <w:rPr>
+          <w:rStyle w:val="NormalTok"/>
+        </w:rPr>
         <w:t xml:space="preserve">(</w:t>
       </w:r>
       <w:r>
         <w:rPr>
+          <w:rStyle w:val="DecValTok"/>
+        </w:rPr>
+        <w:t xml:space="preserve">1</w:t>
+      </w:r>
+      <w:r>
+        <w:rPr>
+          <w:rStyle w:val="OperatorTok"/>
+        </w:rPr>
+        <w:t xml:space="preserve">|</w:t>
+      </w:r>
+      <w:r>
+        <w:rPr>
+          <w:rStyle w:val="NormalTok"/>
+        </w:rPr>
+        <w:t xml:space="preserve">Subject), </w:t>
+      </w:r>
+      <w:r>
+        <w:rPr>
+          <w:rStyle w:val="DataTypeTok"/>
+        </w:rPr>
+        <w:t xml:space="preserve">data =</w:t>
+      </w:r>
+      <w:r>
+        <w:rPr>
+          <w:rStyle w:val="NormalTok"/>
+        </w:rPr>
+        <w:t xml:space="preserve"> sleepstudy)</w:t>
+      </w:r>
+      <w:r>
+        <w:br w:type="textWrapping"/>
+      </w:r>
+      <w:r>
+        <w:rPr>
+          <w:rStyle w:val="NormalTok"/>
+        </w:rPr>
+        <w:t xml:space="preserve">mod4 &lt;-</w:t>
+      </w:r>
+      <w:r>
+        <w:rPr>
           <w:rStyle w:val="StringTok"/>
         </w:rPr>
-        <w:t xml:space="preserve">'rmarkdown.pandoc.to'</w:t>
+        <w:t xml:space="preserve"> </w:t>
+      </w:r>
+      <w:r>
+        <w:rPr>
+          <w:rStyle w:val="KeywordTok"/>
+        </w:rPr>
+        <w:t xml:space="preserve">glmer</w:t>
       </w:r>
       <w:r>
         <w:rPr>
           <w:rStyle w:val="NormalTok"/>
         </w:rPr>
-        <w:t xml:space="preserve">)</w:t>
-      </w:r>
-      <w:r>
-        <w:br/>
+        <w:t xml:space="preserve">(</w:t>
+      </w:r>
+      <w:r>
+        <w:rPr>
+          <w:rStyle w:val="KeywordTok"/>
+        </w:rPr>
+        <w:t xml:space="preserve">cbind</w:t>
       </w:r>
       <w:r>
         <w:rPr>
           <w:rStyle w:val="NormalTok"/>
         </w:rPr>
-        <w:t xml:space="preserve">use_latex &lt;-</w:t>
+        <w:t xml:space="preserve">(incidence, size </w:t>
+      </w:r>
+      <w:r>
+        <w:rPr>
+          <w:rStyle w:val="OperatorTok"/>
+        </w:rPr>
+        <w:t xml:space="preserve">-</w:t>
       </w:r>
       <w:r>
         <w:rPr>
@@ -91,533 +337,111 @@
       </w:r>
       <w:r>
         <w:rPr>
-          <w:rStyle w:val="KeywordTok"/>
-        </w:rPr>
-        <w:t xml:space="preserve">ifelse</w:t>
-      </w:r>
-      <w:r>
-        <w:rPr>
           <w:rStyle w:val="NormalTok"/>
         </w:rPr>
-        <w:t xml:space="preserve">(doc_type </w:t>
+        <w:t xml:space="preserve">incidence) </w:t>
       </w:r>
       <w:r>
         <w:rPr>
           <w:rStyle w:val="OperatorTok"/>
         </w:rPr>
-        <w:t xml:space="preserve">==</w:t>
+        <w:t xml:space="preserve">~</w:t>
       </w:r>
       <w:r>
         <w:rPr>
           <w:rStyle w:val="StringTok"/>
         </w:rPr>
-        <w:t xml:space="preserve"> "latex"</w:t>
+        <w:t xml:space="preserve"> </w:t>
       </w:r>
       <w:r>
         <w:rPr>
           <w:rStyle w:val="NormalTok"/>
         </w:rPr>
-        <w:t xml:space="preserve">, </w:t>
+        <w:t xml:space="preserve">period </w:t>
+      </w:r>
+      <w:r>
+        <w:rPr>
+          <w:rStyle w:val="OperatorTok"/>
+        </w:rPr>
+        <w:t xml:space="preserve">+</w:t>
+      </w:r>
+      <w:r>
+        <w:rPr>
+          <w:rStyle w:val="StringTok"/>
+        </w:rPr>
+        <w:t xml:space="preserve"> </w:t>
+      </w:r>
+      <w:r>
+        <w:rPr>
+          <w:rStyle w:val="NormalTok"/>
+        </w:rPr>
+        <w:t xml:space="preserve">(</w:t>
+      </w:r>
+      <w:r>
+        <w:rPr>
+          <w:rStyle w:val="DecValTok"/>
+        </w:rPr>
+        <w:t xml:space="preserve">1</w:t>
+      </w:r>
+      <w:r>
+        <w:rPr>
+          <w:rStyle w:val="NormalTok"/>
+        </w:rPr>
+        <w:t xml:space="preserve"> </w:t>
+      </w:r>
+      <w:r>
+        <w:rPr>
+          <w:rStyle w:val="OperatorTok"/>
+        </w:rPr>
+        <w:t xml:space="preserve">|</w:t>
+      </w:r>
+      <w:r>
+        <w:rPr>
+          <w:rStyle w:val="StringTok"/>
+        </w:rPr>
+        <w:t xml:space="preserve"> </w:t>
+      </w:r>
+      <w:r>
+        <w:rPr>
+          <w:rStyle w:val="NormalTok"/>
+        </w:rPr>
+        <w:t xml:space="preserve">herd),</w:t>
+      </w:r>
+      <w:r>
+        <w:br w:type="textWrapping"/>
+      </w:r>
+      <w:r>
+        <w:rPr>
+          <w:rStyle w:val="NormalTok"/>
+        </w:rPr>
+        <w:t xml:space="preserve">              </w:t>
       </w:r>
       <w:r>
         <w:rPr>
           <w:rStyle w:val="DataTypeTok"/>
         </w:rPr>
-        <w:t xml:space="preserve">yes =</w:t>
+        <w:t xml:space="preserve">data =</w:t>
       </w:r>
       <w:r>
         <w:rPr>
           <w:rStyle w:val="NormalTok"/>
         </w:rPr>
-        <w:t xml:space="preserve"> </w:t>
-      </w:r>
-      <w:r>
-        <w:rPr>
-          <w:rStyle w:val="OtherTok"/>
-        </w:rPr>
-        <w:t xml:space="preserve">TRUE</w:t>
+        <w:t xml:space="preserve"> cbpp, </w:t>
+      </w:r>
+      <w:r>
+        <w:rPr>
+          <w:rStyle w:val="DataTypeTok"/>
+        </w:rPr>
+        <w:t xml:space="preserve">family =</w:t>
       </w:r>
       <w:r>
         <w:rPr>
           <w:rStyle w:val="NormalTok"/>
         </w:rPr>
-        <w:t xml:space="preserve">, </w:t>
-      </w:r>
-      <w:r>
-        <w:rPr>
-          <w:rStyle w:val="DataTypeTok"/>
-        </w:rPr>
-        <w:t xml:space="preserve">no =</w:t>
-      </w:r>
-      <w:r>
-        <w:rPr>
-          <w:rStyle w:val="NormalTok"/>
-        </w:rPr>
-        <w:t xml:space="preserve"> </w:t>
-      </w:r>
-      <w:r>
-        <w:rPr>
-          <w:rStyle w:val="OtherTok"/>
-        </w:rPr>
-        <w:t xml:space="preserve">FALSE</w:t>
-      </w:r>
-      <w:r>
-        <w:rPr>
-          <w:rStyle w:val="NormalTok"/>
-        </w:rPr>
-        <w:t xml:space="preserve">)</w:t>
-      </w:r>
-      <w:r>
-        <w:br/>
-      </w:r>
-      <w:r>
-        <w:rPr>
-          <w:rStyle w:val="NormalTok"/>
-        </w:rPr>
-        <w:t xml:space="preserve">doc_type</w:t>
-      </w:r>
-      <w:r>
-        <w:br/>
-      </w:r>
-      <w:r>
-        <w:rPr>
-          <w:rStyle w:val="NormalTok"/>
-        </w:rPr>
-        <w:t xml:space="preserve">use_latex</w:t>
-      </w:r>
-    </w:p>
-    <w:p>
-      <w:pPr>
-        <w:pStyle w:val="SourceCode"/>
-      </w:pPr>
-      <w:r>
-        <w:rPr>
-          <w:rStyle w:val="NormalTok"/>
-        </w:rPr>
-        <w:t xml:space="preserve">mod1 &lt;-</w:t>
-      </w:r>
-      <w:r>
-        <w:rPr>
-          <w:rStyle w:val="StringTok"/>
-        </w:rPr>
-        <w:t xml:space="preserve"> </w:t>
-      </w:r>
-      <w:r>
-        <w:rPr>
-          <w:rStyle w:val="KeywordTok"/>
-        </w:rPr>
-        <w:t xml:space="preserve">lm</w:t>
-      </w:r>
-      <w:r>
-        <w:rPr>
-          <w:rStyle w:val="NormalTok"/>
-        </w:rPr>
-        <w:t xml:space="preserve">(mpg </w:t>
-      </w:r>
-      <w:r>
-        <w:rPr>
-          <w:rStyle w:val="OperatorTok"/>
-        </w:rPr>
-        <w:t xml:space="preserve">~</w:t>
-      </w:r>
-      <w:r>
-        <w:rPr>
-          <w:rStyle w:val="StringTok"/>
-        </w:rPr>
-        <w:t xml:space="preserve"> </w:t>
-      </w:r>
-      <w:r>
-        <w:rPr>
-          <w:rStyle w:val="NormalTok"/>
-        </w:rPr>
-        <w:t xml:space="preserve">wt </w:t>
-      </w:r>
-      <w:r>
-        <w:rPr>
-          <w:rStyle w:val="OperatorTok"/>
-        </w:rPr>
-        <w:t xml:space="preserve">*</w:t>
-      </w:r>
-      <w:r>
-        <w:rPr>
-          <w:rStyle w:val="StringTok"/>
-        </w:rPr>
-        <w:t xml:space="preserve"> </w:t>
-      </w:r>
-      <w:r>
-        <w:rPr>
-          <w:rStyle w:val="NormalTok"/>
-        </w:rPr>
-        <w:t xml:space="preserve">drat, </w:t>
-      </w:r>
-      <w:r>
-        <w:rPr>
-          <w:rStyle w:val="DataTypeTok"/>
-        </w:rPr>
-        <w:t xml:space="preserve">data =</w:t>
-      </w:r>
-      <w:r>
-        <w:rPr>
-          <w:rStyle w:val="NormalTok"/>
-        </w:rPr>
-        <w:t xml:space="preserve"> mtcars)</w:t>
-      </w:r>
-      <w:r>
-        <w:br/>
-      </w:r>
-      <w:r>
-        <w:rPr>
-          <w:rStyle w:val="NormalTok"/>
-        </w:rPr>
-        <w:t xml:space="preserve">mod2 &lt;-</w:t>
-      </w:r>
-      <w:r>
-        <w:rPr>
-          <w:rStyle w:val="StringTok"/>
-        </w:rPr>
-        <w:t xml:space="preserve"> </w:t>
-      </w:r>
-      <w:r>
-        <w:rPr>
-          <w:rStyle w:val="KeywordTok"/>
-        </w:rPr>
-        <w:t xml:space="preserve">glm</w:t>
-      </w:r>
-      <w:r>
-        <w:rPr>
-          <w:rStyle w:val="NormalTok"/>
-        </w:rPr>
-        <w:t xml:space="preserve">(mpg </w:t>
-      </w:r>
-      <w:r>
-        <w:rPr>
-          <w:rStyle w:val="OperatorTok"/>
-        </w:rPr>
-        <w:t xml:space="preserve">~</w:t>
-      </w:r>
-      <w:r>
-        <w:rPr>
-          <w:rStyle w:val="StringTok"/>
-        </w:rPr>
-        <w:t xml:space="preserve"> </w:t>
-      </w:r>
-      <w:r>
-        <w:rPr>
-          <w:rStyle w:val="NormalTok"/>
-        </w:rPr>
-        <w:t xml:space="preserve">wt, </w:t>
-      </w:r>
-      <w:r>
-        <w:rPr>
-          <w:rStyle w:val="DataTypeTok"/>
-        </w:rPr>
-        <w:t xml:space="preserve">data =</w:t>
-      </w:r>
-      <w:r>
-        <w:rPr>
-          <w:rStyle w:val="NormalTok"/>
-        </w:rPr>
-        <w:t xml:space="preserve"> mtcars, </w:t>
-      </w:r>
-      <w:r>
-        <w:rPr>
-          <w:rStyle w:val="DataTypeTok"/>
-        </w:rPr>
-        <w:t xml:space="preserve">family =</w:t>
-      </w:r>
-      <w:r>
-        <w:rPr>
-          <w:rStyle w:val="NormalTok"/>
-        </w:rPr>
-        <w:t xml:space="preserve"> </w:t>
-      </w:r>
-      <w:r>
-        <w:rPr>
-          <w:rStyle w:val="StringTok"/>
-        </w:rPr>
-        <w:t xml:space="preserve">"gaussian"</w:t>
-      </w:r>
-      <w:r>
-        <w:rPr>
-          <w:rStyle w:val="NormalTok"/>
-        </w:rPr>
-        <w:t xml:space="preserve">)</w:t>
-      </w:r>
-      <w:r>
-        <w:br/>
-      </w:r>
-      <w:r>
-        <w:rPr>
-          <w:rStyle w:val="NormalTok"/>
-        </w:rPr>
-        <w:t xml:space="preserve">mod3 &lt;-</w:t>
-      </w:r>
-      <w:r>
-        <w:rPr>
-          <w:rStyle w:val="StringTok"/>
-        </w:rPr>
-        <w:t xml:space="preserve"> </w:t>
-      </w:r>
-      <w:r>
-        <w:rPr>
-          <w:rStyle w:val="KeywordTok"/>
-        </w:rPr>
-        <w:t xml:space="preserve">lmer</w:t>
-      </w:r>
-      <w:r>
-        <w:rPr>
-          <w:rStyle w:val="NormalTok"/>
-        </w:rPr>
-        <w:t xml:space="preserve">(Reaction </w:t>
-      </w:r>
-      <w:r>
-        <w:rPr>
-          <w:rStyle w:val="OperatorTok"/>
-        </w:rPr>
-        <w:t xml:space="preserve">~</w:t>
-      </w:r>
-      <w:r>
-        <w:rPr>
-          <w:rStyle w:val="StringTok"/>
-        </w:rPr>
-        <w:t xml:space="preserve"> </w:t>
-      </w:r>
-      <w:r>
-        <w:rPr>
-          <w:rStyle w:val="DecValTok"/>
-        </w:rPr>
-        <w:t xml:space="preserve">1</w:t>
-      </w:r>
-      <w:r>
-        <w:rPr>
-          <w:rStyle w:val="NormalTok"/>
-        </w:rPr>
-        <w:t xml:space="preserve"> </w:t>
-      </w:r>
-      <w:r>
-        <w:rPr>
-          <w:rStyle w:val="OperatorTok"/>
-        </w:rPr>
-        <w:t xml:space="preserve">+</w:t>
-      </w:r>
-      <w:r>
-        <w:rPr>
-          <w:rStyle w:val="StringTok"/>
-        </w:rPr>
-        <w:t xml:space="preserve"> </w:t>
-      </w:r>
-      <w:r>
-        <w:rPr>
-          <w:rStyle w:val="NormalTok"/>
-        </w:rPr>
-        <w:t xml:space="preserve">Days </w:t>
-      </w:r>
-      <w:r>
-        <w:rPr>
-          <w:rStyle w:val="OperatorTok"/>
-        </w:rPr>
-        <w:t xml:space="preserve">+</w:t>
-      </w:r>
-      <w:r>
-        <w:rPr>
-          <w:rStyle w:val="StringTok"/>
-        </w:rPr>
-        <w:t xml:space="preserve"> </w:t>
-      </w:r>
-      <w:r>
-        <w:rPr>
-          <w:rStyle w:val="NormalTok"/>
-        </w:rPr>
-        <w:t xml:space="preserve">(</w:t>
-      </w:r>
-      <w:r>
-        <w:rPr>
-          <w:rStyle w:val="DecValTok"/>
-        </w:rPr>
-        <w:t xml:space="preserve">1</w:t>
-      </w:r>
-      <w:r>
-        <w:rPr>
-          <w:rStyle w:val="OperatorTok"/>
-        </w:rPr>
-        <w:t xml:space="preserve">|</w:t>
-      </w:r>
-      <w:r>
-        <w:rPr>
-          <w:rStyle w:val="NormalTok"/>
-        </w:rPr>
-        <w:t xml:space="preserve">Subject), </w:t>
-      </w:r>
-      <w:r>
-        <w:rPr>
-          <w:rStyle w:val="DataTypeTok"/>
-        </w:rPr>
-        <w:t xml:space="preserve">data =</w:t>
-      </w:r>
-      <w:r>
-        <w:rPr>
-          <w:rStyle w:val="NormalTok"/>
-        </w:rPr>
-        <w:t xml:space="preserve"> sleepstudy)</w:t>
-      </w:r>
-      <w:r>
-        <w:br/>
-      </w:r>
-      <w:r>
-        <w:rPr>
-          <w:rStyle w:val="NormalTok"/>
-        </w:rPr>
-        <w:t xml:space="preserve">mod4 &lt;-</w:t>
-      </w:r>
-      <w:r>
-        <w:rPr>
-          <w:rStyle w:val="StringTok"/>
-        </w:rPr>
-        <w:t xml:space="preserve"> </w:t>
-      </w:r>
-      <w:r>
-        <w:rPr>
-          <w:rStyle w:val="KeywordTok"/>
-        </w:rPr>
-        <w:t xml:space="preserve">glmer</w:t>
-      </w:r>
-      <w:r>
-        <w:rPr>
-          <w:rStyle w:val="NormalTok"/>
-        </w:rPr>
-        <w:t xml:space="preserve">(</w:t>
-      </w:r>
-      <w:r>
-        <w:rPr>
-          <w:rStyle w:val="KeywordTok"/>
-        </w:rPr>
-        <w:t xml:space="preserve">cbind</w:t>
-      </w:r>
-      <w:r>
-        <w:rPr>
-          <w:rStyle w:val="NormalTok"/>
-        </w:rPr>
-        <w:t xml:space="preserve">(incidence, size </w:t>
-      </w:r>
-      <w:r>
-        <w:rPr>
-          <w:rStyle w:val="OperatorTok"/>
-        </w:rPr>
-        <w:t xml:space="preserve">-</w:t>
-      </w:r>
-      <w:r>
-        <w:rPr>
-          <w:rStyle w:val="StringTok"/>
-        </w:rPr>
-        <w:t xml:space="preserve"> </w:t>
-      </w:r>
-      <w:r>
-        <w:rPr>
-          <w:rStyle w:val="NormalTok"/>
-        </w:rPr>
-        <w:t xml:space="preserve">incidence) </w:t>
-      </w:r>
-      <w:r>
-        <w:rPr>
-          <w:rStyle w:val="OperatorTok"/>
-        </w:rPr>
-        <w:t xml:space="preserve">~</w:t>
-      </w:r>
-      <w:r>
-        <w:rPr>
-          <w:rStyle w:val="StringTok"/>
-        </w:rPr>
-        <w:t xml:space="preserve"> </w:t>
-      </w:r>
-      <w:r>
-        <w:rPr>
-          <w:rStyle w:val="NormalTok"/>
-        </w:rPr>
-        <w:t xml:space="preserve">period </w:t>
-      </w:r>
-      <w:r>
-        <w:rPr>
-          <w:rStyle w:val="OperatorTok"/>
-        </w:rPr>
-        <w:t xml:space="preserve">+</w:t>
-      </w:r>
-      <w:r>
-        <w:rPr>
-          <w:rStyle w:val="StringTok"/>
-        </w:rPr>
-        <w:t xml:space="preserve"> </w:t>
-      </w:r>
-      <w:r>
-        <w:rPr>
-          <w:rStyle w:val="NormalTok"/>
-        </w:rPr>
-        <w:t xml:space="preserve">(</w:t>
-      </w:r>
-      <w:r>
-        <w:rPr>
-          <w:rStyle w:val="DecValTok"/>
-        </w:rPr>
-        <w:t xml:space="preserve">1</w:t>
-      </w:r>
-      <w:r>
-        <w:rPr>
-          <w:rStyle w:val="NormalTok"/>
-        </w:rPr>
-        <w:t xml:space="preserve"> </w:t>
-      </w:r>
-      <w:r>
-        <w:rPr>
-          <w:rStyle w:val="OperatorTok"/>
-        </w:rPr>
-        <w:t xml:space="preserve">|</w:t>
-      </w:r>
-      <w:r>
-        <w:rPr>
-          <w:rStyle w:val="StringTok"/>
-        </w:rPr>
-        <w:t xml:space="preserve"> </w:t>
-      </w:r>
-      <w:r>
-        <w:rPr>
-          <w:rStyle w:val="NormalTok"/>
-        </w:rPr>
-        <w:t xml:space="preserve">herd),</w:t>
-      </w:r>
-      <w:r>
-        <w:br/>
-      </w:r>
-      <w:r>
-        <w:rPr>
-          <w:rStyle w:val="NormalTok"/>
-        </w:rPr>
-        <w:t xml:space="preserve">              </w:t>
-      </w:r>
-      <w:r>
-        <w:rPr>
-          <w:rStyle w:val="DataTypeTok"/>
-        </w:rPr>
-        <w:t xml:space="preserve">data =</w:t>
-      </w:r>
-      <w:r>
-        <w:rPr>
-          <w:rStyle w:val="NormalTok"/>
-        </w:rPr>
-        <w:t xml:space="preserve"> cbpp, </w:t>
-      </w:r>
-      <w:r>
-        <w:rPr>
-          <w:rStyle w:val="DataTypeTok"/>
-        </w:rPr>
-        <w:t xml:space="preserve">family =</w:t>
-      </w:r>
-      <w:r>
-        <w:rPr>
-          <w:rStyle w:val="NormalTok"/>
-        </w:rPr>
         <w:t xml:space="preserve"> binomial)</w:t>
       </w:r>
       <w:r>
-        <w:br/>
+        <w:br w:type="textWrapping"/>
       </w:r>
       <w:r>
         <w:rPr>
@@ -709,7 +533,7 @@
         <w:t xml:space="preserve">= .315)</w:t>
       </w:r>
       <w:r>
-        <w:br/>
+        <w:br w:type="textWrapping"/>
       </w:r>
       <w:r>
         <w:t xml:space="preserve">(β = 37.29; SE = 1.88; CI = [33.61, 40.97];</w:t>
@@ -742,7 +566,7 @@
         <w:t xml:space="preserve">&lt; .001)</w:t>
       </w:r>
       <w:r>
-        <w:br/>
+        <w:br w:type="textWrapping"/>
       </w:r>
       <w:r>
         <w:t xml:space="preserve">(β = 251.41; SE = 9.75; CI = [232.30, 270.51];</w:t>
@@ -775,7 +599,7 @@
         <w:t xml:space="preserve">&lt; .001)</w:t>
       </w:r>
       <w:r>
-        <w:br/>
+        <w:br w:type="textWrapping"/>
       </w:r>
       <w:r>
         <w:t xml:space="preserve">(β = −1.40; SE = 0.23; CI = [−1.85, −0.95];</w:t>
@@ -808,7 +632,7 @@
         <w:t xml:space="preserve">&lt; .001)</w:t>
       </w:r>
       <w:r>
-        <w:br/>
+        <w:br w:type="textWrapping"/>
       </w:r>
       <w:r>
         <w:t xml:space="preserve">(β = −5.35; SE = 0.59; CI = [−6.51, −4.21])</w:t>
@@ -3814,10 +3638,9 @@
         <w:jc w:val="center"/>
       </w:tblPr>
       <w:tblGrid>
-        <w:gridCol w:w="2160"/>
         <w:gridCol w:w="1080"/>
         <w:gridCol w:w="1080"/>
-        <w:gridCol w:w="1080"/>
+        <w:gridCol w:w="2160"/>
         <w:gridCol w:w="1080"/>
         <w:gridCol w:w="1080"/>
       </w:tblGrid>
@@ -3919,7 +3742,7 @@
                 <w:szCs w:val="24"/>
                 <w:color w:val="111111"/>
               </w:rPr>
-              <w:t xml:space="preserve">SE</w:t>
+              <w:t xml:space="preserve">HDI</w:t>
             </w:r>
           </w:p>
         </w:tc>
@@ -3951,39 +3774,7 @@
                 <w:szCs w:val="24"/>
                 <w:color w:val="111111"/>
               </w:rPr>
-              <w:t xml:space="preserve">2.5%</w:t>
-            </w:r>
-          </w:p>
-        </w:tc>
-        <w:tc>
-          <w:tcPr>
-            <w:tcBorders>
-              <w:bottom w:val="single" w:sz="6" w:space="0" w:color="000000"/>
-              <w:top w:val="single" w:sz="8" w:space="0" w:color="000000"/>
-            </w:tcBorders>
-            <w:shd w:val="clear" w:color="auto" w:fill="FFFFFF"/>
-            <w:tcMar>
-              <w:top w:w="0" w:type="dxa"/>
-              <w:bottom w:w="0" w:type="dxa"/>
-              <w:left w:w="0" w:type="dxa"/>
-              <w:right w:w="0" w:type="dxa"/>
-            </w:tcMar>
-            <w:vAlign w:val="center"/>
-          </w:tcPr>
-          <w:p>
-            <w:pPr>
-              <w:jc w:val="right"/>
-              <w:spacing w:after="0" w:before="0"/>
-              <w:ind w:firstLine="0" w:left="0" w:right="0"/>
-            </w:pPr>
-            <w:r xmlns:w="http://schemas.openxmlformats.org/wordprocessingml/2006/main" xmlns:wp="http://schemas.openxmlformats.org/drawingml/2006/wordprocessingDrawing" xmlns:r="http://schemas.openxmlformats.org/officeDocument/2006/relationships" xmlns:w14="http://schemas.microsoft.com/office/word/2010/wordml">
-              <w:rPr>
-                <w:rFonts w:ascii="Times" w:hAnsi="Times" w:eastAsia="Times" w:cs="Times"/>
-                <w:sz w:val="24"/>
-                <w:szCs w:val="24"/>
-                <w:color w:val="111111"/>
-              </w:rPr>
-              <w:t xml:space="preserve">97.5%</w:t>
+              <w:t xml:space="preserve">ROPE</w:t>
             </w:r>
           </w:p>
         </w:tc>
@@ -4108,94 +3899,65 @@
                 <w:szCs w:val="24"/>
                 <w:color w:val="111111"/>
               </w:rPr>
-              <w:t xml:space="preserve">1.96</w:t>
-            </w:r>
-          </w:p>
-        </w:tc>
-        <w:tc>
-          <w:tcPr>
-            <w:tcBorders/>
-            <w:shd w:val="clear" w:color="auto" w:fill="FFFFFF"/>
-            <w:tcMar>
-              <w:top w:w="0" w:type="dxa"/>
-              <w:bottom w:w="0" w:type="dxa"/>
-              <w:left w:w="0" w:type="dxa"/>
-              <w:right w:w="0" w:type="dxa"/>
-            </w:tcMar>
-            <w:vAlign w:val="center"/>
-          </w:tcPr>
-          <w:p>
-            <w:pPr>
-              <w:jc w:val="right"/>
-              <w:spacing w:after="0" w:before="0"/>
-              <w:ind w:firstLine="0" w:left="0" w:right="0"/>
-            </w:pPr>
-            <w:r xmlns:w="http://schemas.openxmlformats.org/wordprocessingml/2006/main" xmlns:wp="http://schemas.openxmlformats.org/drawingml/2006/wordprocessingDrawing" xmlns:r="http://schemas.openxmlformats.org/officeDocument/2006/relationships" xmlns:w14="http://schemas.microsoft.com/office/word/2010/wordml">
-              <w:rPr>
-                <w:rFonts w:ascii="Times" w:hAnsi="Times" w:eastAsia="Times" w:cs="Times"/>
-                <w:sz w:val="24"/>
-                <w:szCs w:val="24"/>
-                <w:color w:val="111111"/>
-              </w:rPr>
-              <w:t xml:space="preserve">33.37</w:t>
-            </w:r>
-          </w:p>
-        </w:tc>
-        <w:tc>
-          <w:tcPr>
-            <w:tcBorders/>
-            <w:shd w:val="clear" w:color="auto" w:fill="FFFFFF"/>
-            <w:tcMar>
-              <w:top w:w="0" w:type="dxa"/>
-              <w:bottom w:w="0" w:type="dxa"/>
-              <w:left w:w="0" w:type="dxa"/>
-              <w:right w:w="0" w:type="dxa"/>
-            </w:tcMar>
-            <w:vAlign w:val="center"/>
-          </w:tcPr>
-          <w:p>
-            <w:pPr>
-              <w:jc w:val="right"/>
-              <w:spacing w:after="0" w:before="0"/>
-              <w:ind w:firstLine="0" w:left="0" w:right="0"/>
-            </w:pPr>
-            <w:r xmlns:w="http://schemas.openxmlformats.org/wordprocessingml/2006/main" xmlns:wp="http://schemas.openxmlformats.org/drawingml/2006/wordprocessingDrawing" xmlns:r="http://schemas.openxmlformats.org/officeDocument/2006/relationships" xmlns:w14="http://schemas.microsoft.com/office/word/2010/wordml">
-              <w:rPr>
-                <w:rFonts w:ascii="Times" w:hAnsi="Times" w:eastAsia="Times" w:cs="Times"/>
-                <w:sz w:val="24"/>
-                <w:szCs w:val="24"/>
-                <w:color w:val="111111"/>
-              </w:rPr>
-              <w:t xml:space="preserve">41.12</w:t>
-            </w:r>
-          </w:p>
-        </w:tc>
-        <w:tc>
-          <w:tcPr>
-            <w:tcBorders/>
-            <w:shd w:val="clear" w:color="auto" w:fill="FFFFFF"/>
-            <w:tcMar>
-              <w:top w:w="0" w:type="dxa"/>
-              <w:bottom w:w="0" w:type="dxa"/>
-              <w:left w:w="0" w:type="dxa"/>
-              <w:right w:w="0" w:type="dxa"/>
-            </w:tcMar>
-            <w:vAlign w:val="center"/>
-          </w:tcPr>
-          <w:p>
-            <w:pPr>
-              <w:jc w:val="right"/>
-              <w:spacing w:after="0" w:before="0"/>
-              <w:ind w:firstLine="0" w:left="0" w:right="0"/>
-            </w:pPr>
-            <w:r xmlns:w="http://schemas.openxmlformats.org/wordprocessingml/2006/main" xmlns:wp="http://schemas.openxmlformats.org/drawingml/2006/wordprocessingDrawing" xmlns:r="http://schemas.openxmlformats.org/officeDocument/2006/relationships" xmlns:w14="http://schemas.microsoft.com/office/word/2010/wordml">
-              <w:rPr>
-                <w:rFonts w:ascii="Times" w:hAnsi="Times" w:eastAsia="Times" w:cs="Times"/>
-                <w:sz w:val="24"/>
-                <w:szCs w:val="24"/>
-                <w:color w:val="111111"/>
-              </w:rPr>
-              <w:t xml:space="preserve">1.00</w:t>
+              <w:t xml:space="preserve"> [33.33, 41.048]</w:t>
+            </w:r>
+          </w:p>
+        </w:tc>
+        <w:tc>
+          <w:tcPr>
+            <w:tcBorders/>
+            <w:shd w:val="clear" w:color="auto" w:fill="FFFFFF"/>
+            <w:tcMar>
+              <w:top w:w="0" w:type="dxa"/>
+              <w:bottom w:w="0" w:type="dxa"/>
+              <w:left w:w="0" w:type="dxa"/>
+              <w:right w:w="0" w:type="dxa"/>
+            </w:tcMar>
+            <w:vAlign w:val="center"/>
+          </w:tcPr>
+          <w:p>
+            <w:pPr>
+              <w:jc w:val="right"/>
+              <w:spacing w:after="0" w:before="0"/>
+              <w:ind w:firstLine="0" w:left="0" w:right="0"/>
+            </w:pPr>
+            <w:r xmlns:w="http://schemas.openxmlformats.org/wordprocessingml/2006/main" xmlns:wp="http://schemas.openxmlformats.org/drawingml/2006/wordprocessingDrawing" xmlns:r="http://schemas.openxmlformats.org/officeDocument/2006/relationships" xmlns:w14="http://schemas.microsoft.com/office/word/2010/wordml">
+              <w:rPr>
+                <w:rFonts w:ascii="Times" w:hAnsi="Times" w:eastAsia="Times" w:cs="Times"/>
+                <w:sz w:val="24"/>
+                <w:szCs w:val="24"/>
+                <w:color w:val="111111"/>
+              </w:rPr>
+              <w:t xml:space="preserve">0.00</w:t>
+            </w:r>
+          </w:p>
+        </w:tc>
+        <w:tc>
+          <w:tcPr>
+            <w:tcBorders/>
+            <w:shd w:val="clear" w:color="auto" w:fill="FFFFFF"/>
+            <w:tcMar>
+              <w:top w:w="0" w:type="dxa"/>
+              <w:bottom w:w="0" w:type="dxa"/>
+              <w:left w:w="0" w:type="dxa"/>
+              <w:right w:w="0" w:type="dxa"/>
+            </w:tcMar>
+            <w:vAlign w:val="center"/>
+          </w:tcPr>
+          <w:p>
+            <w:pPr>
+              <w:jc w:val="right"/>
+              <w:spacing w:after="0" w:before="0"/>
+              <w:ind w:firstLine="0" w:left="0" w:right="0"/>
+            </w:pPr>
+            <w:r xmlns:w="http://schemas.openxmlformats.org/wordprocessingml/2006/main" xmlns:wp="http://schemas.openxmlformats.org/drawingml/2006/wordprocessingDrawing" xmlns:r="http://schemas.openxmlformats.org/officeDocument/2006/relationships" xmlns:w14="http://schemas.microsoft.com/office/word/2010/wordml">
+              <w:rPr>
+                <w:rFonts w:ascii="Times" w:hAnsi="Times" w:eastAsia="Times" w:cs="Times"/>
+                <w:sz w:val="24"/>
+                <w:szCs w:val="24"/>
+                <w:color w:val="111111"/>
+              </w:rPr>
+              <w:t xml:space="preserve">100.00</w:t>
             </w:r>
           </w:p>
         </w:tc>
@@ -4294,7 +4056,7 @@
                 <w:szCs w:val="24"/>
                 <w:color w:val="111111"/>
               </w:rPr>
-              <w:t xml:space="preserve">0.59</w:t>
+              <w:t xml:space="preserve">[-6.463, -4.169]</w:t>
             </w:r>
           </w:p>
         </w:tc>
@@ -4325,7 +4087,7 @@
                 <w:szCs w:val="24"/>
                 <w:color w:val="111111"/>
               </w:rPr>
-              <w:t xml:space="preserve">-6.51</w:t>
+              <w:t xml:space="preserve">0.00</w:t>
             </w:r>
           </w:p>
         </w:tc>
@@ -4356,38 +4118,7 @@
                 <w:szCs w:val="24"/>
                 <w:color w:val="111111"/>
               </w:rPr>
-              <w:t xml:space="preserve">-4.21</w:t>
-            </w:r>
-          </w:p>
-        </w:tc>
-        <w:tc>
-          <w:tcPr>
-            <w:tcBorders>
-              <w:bottom w:val="single" w:sz="8" w:space="0" w:color="000000"/>
-            </w:tcBorders>
-            <w:shd w:val="clear" w:color="auto" w:fill="FFFFFF"/>
-            <w:tcMar>
-              <w:top w:w="0" w:type="dxa"/>
-              <w:bottom w:w="0" w:type="dxa"/>
-              <w:left w:w="0" w:type="dxa"/>
-              <w:right w:w="0" w:type="dxa"/>
-            </w:tcMar>
-            <w:vAlign w:val="center"/>
-          </w:tcPr>
-          <w:p>
-            <w:pPr>
-              <w:jc w:val="right"/>
-              <w:spacing w:after="0" w:before="0"/>
-              <w:ind w:firstLine="0" w:left="0" w:right="0"/>
-            </w:pPr>
-            <w:r xmlns:w="http://schemas.openxmlformats.org/wordprocessingml/2006/main" xmlns:wp="http://schemas.openxmlformats.org/drawingml/2006/wordprocessingDrawing" xmlns:r="http://schemas.openxmlformats.org/officeDocument/2006/relationships" xmlns:w14="http://schemas.microsoft.com/office/word/2010/wordml">
-              <w:rPr>
-                <w:rFonts w:ascii="Times" w:hAnsi="Times" w:eastAsia="Times" w:cs="Times"/>
-                <w:sz w:val="24"/>
-                <w:szCs w:val="24"/>
-                <w:color w:val="111111"/>
-              </w:rPr>
-              <w:t xml:space="preserve">1.00</w:t>
+              <w:t xml:space="preserve">100.00</w:t>
             </w:r>
           </w:p>
         </w:tc>
@@ -5571,14 +5302,6 @@
         <w:t xml:space="preserve">prob beta not equal to 0</w:t>
       </w:r>
     </w:p>
-    <w:p>
-      <w:pPr>
-        <w:pStyle w:val="FirstParagraph"/>
-      </w:pPr>
-      <w:r>
-        <w:t xml:space="preserve">36</w:t>
-      </w:r>
-    </w:p>
     <w:sectPr/>
   </w:body>
 </w:document>
@@ -5609,6 +5332,109 @@
 
 <file path=word/numbering.xml><?xml version="1.0" encoding="utf-8"?>
 <w:numbering xmlns:w="http://schemas.openxmlformats.org/wordprocessingml/2006/main">
+  <w:abstractNum w:abstractNumId="990">
+    <w:nsid w:val="170cd2de"/>
+    <w:multiLevelType w:val="multilevel"/>
+    <w:lvl w:ilvl="0">
+      <w:numFmt w:val="bullet"/>
+      <w:lvlText w:val=" "/>
+      <w:lvlJc w:val="left"/>
+      <w:pPr>
+        <w:tabs>
+          <w:tab w:val="num" w:pos="0"/>
+        </w:tabs>
+        <w:ind w:left="480" w:hanging="480"/>
+      </w:pPr>
+    </w:lvl>
+    <w:lvl w:ilvl="1">
+      <w:numFmt w:val="bullet"/>
+      <w:lvlText w:val=" "/>
+      <w:lvlJc w:val="left"/>
+      <w:pPr>
+        <w:tabs>
+          <w:tab w:val="num" w:pos="720"/>
+        </w:tabs>
+        <w:ind w:left="1200" w:hanging="480"/>
+      </w:pPr>
+    </w:lvl>
+    <w:lvl w:ilvl="2">
+      <w:numFmt w:val="bullet"/>
+      <w:lvlText w:val=" "/>
+      <w:lvlJc w:val="left"/>
+      <w:pPr>
+        <w:tabs>
+          <w:tab w:val="num" w:pos="1440"/>
+        </w:tabs>
+        <w:ind w:left="1920" w:hanging="480"/>
+      </w:pPr>
+    </w:lvl>
+    <w:lvl w:ilvl="3">
+      <w:numFmt w:val="bullet"/>
+      <w:lvlText w:val=" "/>
+      <w:lvlJc w:val="left"/>
+      <w:pPr>
+        <w:tabs>
+          <w:tab w:val="num" w:pos="2160"/>
+        </w:tabs>
+        <w:ind w:left="2640" w:hanging="480"/>
+      </w:pPr>
+    </w:lvl>
+    <w:lvl w:ilvl="4">
+      <w:numFmt w:val="bullet"/>
+      <w:lvlText w:val=" "/>
+      <w:lvlJc w:val="left"/>
+      <w:pPr>
+        <w:tabs>
+          <w:tab w:val="num" w:pos="2880"/>
+        </w:tabs>
+        <w:ind w:left="3360" w:hanging="480"/>
+      </w:pPr>
+    </w:lvl>
+    <w:lvl w:ilvl="5">
+      <w:numFmt w:val="bullet"/>
+      <w:lvlText w:val=" "/>
+      <w:lvlJc w:val="left"/>
+      <w:pPr>
+        <w:tabs>
+          <w:tab w:val="num" w:pos="3600"/>
+        </w:tabs>
+        <w:ind w:left="4080" w:hanging="480"/>
+      </w:pPr>
+    </w:lvl>
+    <w:lvl w:ilvl="6">
+      <w:numFmt w:val="bullet"/>
+      <w:lvlText w:val=" "/>
+      <w:lvlJc w:val="left"/>
+      <w:pPr>
+        <w:tabs>
+          <w:tab w:val="num" w:pos="4320"/>
+        </w:tabs>
+        <w:ind w:left="4800" w:hanging="480"/>
+      </w:pPr>
+    </w:lvl>
+    <w:lvl w:ilvl="7">
+      <w:numFmt w:val="bullet"/>
+      <w:lvlText w:val=" "/>
+      <w:lvlJc w:val="left"/>
+      <w:pPr>
+        <w:tabs>
+          <w:tab w:val="num" w:pos="5040"/>
+        </w:tabs>
+        <w:ind w:left="5520" w:hanging="480"/>
+      </w:pPr>
+    </w:lvl>
+    <w:lvl w:ilvl="8">
+      <w:numFmt w:val="bullet"/>
+      <w:lvlText w:val=" "/>
+      <w:lvlJc w:val="left"/>
+      <w:pPr>
+        <w:tabs>
+          <w:tab w:val="num" w:pos="5760"/>
+        </w:tabs>
+        <w:ind w:left="6240" w:hanging="480"/>
+      </w:pPr>
+    </w:lvl>
+  </w:abstractNum>
   <w:abstractNum w:abstractNumId="990">
     <w:nsid w:val="2c1ae401"/>
     <w:multiLevelType w:val="multilevel"/>
@@ -5815,6 +5641,9 @@
       </w:pPr>
     </w:lvl>
   </w:abstractNum>
+  <w:num w:numId="1000">
+    <w:abstractNumId w:val="990"/>
+  </w:num>
   <w:num w:numId="1000">
     <w:abstractNumId w:val="990"/>
   </w:num>

</xml_diff>